<commit_message>
Fix: corrigiendo errores de redacción
</commit_message>
<xml_diff>
--- a/4. Documento visión/Documento_Vision del proyecto LEGAJO Gae 2.docx
+++ b/4. Documento visión/Documento_Vision del proyecto LEGAJO Gae 2.docx
@@ -2022,7 +2022,7 @@
           <w:szCs w:val="24"/>
           <w:rtl w:val="0"/>
         </w:rPr>
-        <w:t xml:space="preserve">El objetivo principal de este proyecto es desarrollar una página web que simplifique y facilite el acceso a  información sobre una biblioteca. Esta herramienta permitirá a los usuarios realizar búsquedas de manera eficiente, acceder a información detallada de cada recurso y gestionar préstamos de materiales de forma sistemática y ordenada, mejorando así la experiencia del usuario.</w:t>
+        <w:t xml:space="preserve">El objetivo principal de este proyecto es desarrollar un sistema de información que simplifique y facilite el acceso a  la comunicación de una biblioteca con sus usuarios. Esta herramienta permitirá a los usuarios realizar búsquedas de manera eficiente, acceder a información detallada de cada recurso y gestionar préstamos de materiales de forma sistemática y ordenada, mejorando así la experiencia del usuario.</w:t>
       </w:r>
       <w:r>
         <w:rPr>
@@ -2107,7 +2107,7 @@
           <w:szCs w:val="24"/>
           <w:rtl w:val="0"/>
         </w:rPr>
-        <w:t xml:space="preserve">Organizar el material de la biblioteca dentro de la página, haciendo uso de etiquetas para que sea fácil el acceso a él.</w:t>
+        <w:t xml:space="preserve">Organizar el material de la biblioteca dentro de la página, haciendo uso de una clasificación por categorías para que sea fácil el acceso a él.</w:t>
       </w:r>
     </w:p>
     <w:p>
@@ -2527,7 +2527,7 @@
           <w:szCs w:val="24"/>
           <w:rtl w:val="0"/>
         </w:rPr>
-        <w:t xml:space="preserve">Facilitar la organización y acceso al material bibliográfico mediante etiquetas y un sistema eficiente de gestión.</w:t>
+        <w:t xml:space="preserve">Facilitar la organización y acceso al material bibliográfico mediante categorías y un sistema eficiente de gestión.</w:t>
       </w:r>
     </w:p>
     <w:p>
@@ -3836,14 +3836,14 @@
         </w:rPr>
         <w:drawing>
           <wp:inline distB="114300" distT="114300" distL="114300" distR="114300">
-            <wp:extent cx="5475394" cy="2176340"/>
+            <wp:extent cx="5612130" cy="2247900"/>
             <wp:effectExtent b="0" l="0" r="0" t="0"/>
-            <wp:docPr id="8" name="image5.jpg"/>
+            <wp:docPr id="4" name="image8.jpg"/>
             <a:graphic>
               <a:graphicData uri="http://schemas.openxmlformats.org/drawingml/2006/picture">
                 <pic:pic>
                   <pic:nvPicPr>
-                    <pic:cNvPr id="0" name="image5.jpg"/>
+                    <pic:cNvPr id="0" name="image8.jpg"/>
                     <pic:cNvPicPr preferRelativeResize="0"/>
                   </pic:nvPicPr>
                   <pic:blipFill>
@@ -3856,7 +3856,7 @@
                   <pic:spPr>
                     <a:xfrm>
                       <a:off x="0" y="0"/>
-                      <a:ext cx="5475394" cy="2176340"/>
+                      <a:ext cx="5612130" cy="2247900"/>
                     </a:xfrm>
                     <a:prstGeom prst="rect"/>
                     <a:ln/>
@@ -3875,14 +3875,14 @@
         </w:rPr>
         <w:drawing>
           <wp:inline distB="114300" distT="114300" distL="114300" distR="114300">
-            <wp:extent cx="5525453" cy="2626701"/>
+            <wp:extent cx="5612130" cy="2667000"/>
             <wp:effectExtent b="0" l="0" r="0" t="0"/>
-            <wp:docPr id="6" name="image3.jpg"/>
+            <wp:docPr id="6" name="image1.jpg"/>
             <a:graphic>
               <a:graphicData uri="http://schemas.openxmlformats.org/drawingml/2006/picture">
                 <pic:pic>
                   <pic:nvPicPr>
-                    <pic:cNvPr id="0" name="image3.jpg"/>
+                    <pic:cNvPr id="0" name="image1.jpg"/>
                     <pic:cNvPicPr preferRelativeResize="0"/>
                   </pic:nvPicPr>
                   <pic:blipFill>
@@ -3895,7 +3895,7 @@
                   <pic:spPr>
                     <a:xfrm>
                       <a:off x="0" y="0"/>
-                      <a:ext cx="5525453" cy="2626701"/>
+                      <a:ext cx="5612130" cy="2667000"/>
                     </a:xfrm>
                     <a:prstGeom prst="rect"/>
                     <a:ln/>
@@ -3916,7 +3916,7 @@
           <wp:inline distB="114300" distT="114300" distL="114300" distR="114300">
             <wp:extent cx="5496878" cy="2865096"/>
             <wp:effectExtent b="0" l="0" r="0" t="0"/>
-            <wp:docPr id="7" name="image4.jpg"/>
+            <wp:docPr id="8" name="image4.jpg"/>
             <a:graphic>
               <a:graphicData uri="http://schemas.openxmlformats.org/drawingml/2006/picture">
                 <pic:pic>
@@ -3955,7 +3955,7 @@
           <wp:inline distB="114300" distT="114300" distL="114300" distR="114300">
             <wp:extent cx="5612130" cy="3543300"/>
             <wp:effectExtent b="0" l="0" r="0" t="0"/>
-            <wp:docPr id="4" name="image6.jpg"/>
+            <wp:docPr id="5" name="image6.jpg"/>
             <a:graphic>
               <a:graphicData uri="http://schemas.openxmlformats.org/drawingml/2006/picture">
                 <pic:pic>
@@ -4116,12 +4116,12 @@
           <wp:inline distB="114300" distT="114300" distL="114300" distR="114300">
             <wp:extent cx="5612130" cy="1790700"/>
             <wp:effectExtent b="0" l="0" r="0" t="0"/>
-            <wp:docPr id="1" name="image1.jpg"/>
+            <wp:docPr id="1" name="image5.jpg"/>
             <a:graphic>
               <a:graphicData uri="http://schemas.openxmlformats.org/drawingml/2006/picture">
                 <pic:pic>
                   <pic:nvPicPr>
-                    <pic:cNvPr id="0" name="image1.jpg"/>
+                    <pic:cNvPr id="0" name="image5.jpg"/>
                     <pic:cNvPicPr preferRelativeResize="0"/>
                   </pic:nvPicPr>
                   <pic:blipFill>
@@ -4151,12 +4151,12 @@
           <wp:inline distB="114300" distT="114300" distL="114300" distR="114300">
             <wp:extent cx="5612130" cy="1130300"/>
             <wp:effectExtent b="0" l="0" r="0" t="0"/>
-            <wp:docPr id="5" name="image8.jpg"/>
+            <wp:docPr id="7" name="image7.jpg"/>
             <a:graphic>
               <a:graphicData uri="http://schemas.openxmlformats.org/drawingml/2006/picture">
                 <pic:pic>
                   <pic:nvPicPr>
-                    <pic:cNvPr id="0" name="image8.jpg"/>
+                    <pic:cNvPr id="0" name="image7.jpg"/>
                     <pic:cNvPicPr preferRelativeResize="0"/>
                   </pic:nvPicPr>
                   <pic:blipFill>
@@ -4190,12 +4190,12 @@
           <wp:inline distB="114300" distT="114300" distL="114300" distR="114300">
             <wp:extent cx="5612130" cy="1168400"/>
             <wp:effectExtent b="0" l="0" r="0" t="0"/>
-            <wp:docPr id="2" name="image7.jpg"/>
+            <wp:docPr id="2" name="image3.jpg"/>
             <a:graphic>
               <a:graphicData uri="http://schemas.openxmlformats.org/drawingml/2006/picture">
                 <pic:pic>
                   <pic:nvPicPr>
-                    <pic:cNvPr id="0" name="image7.jpg"/>
+                    <pic:cNvPr id="0" name="image3.jpg"/>
                     <pic:cNvPicPr preferRelativeResize="0"/>
                   </pic:nvPicPr>
                   <pic:blipFill>
@@ -4559,7 +4559,7 @@
                 <w:szCs w:val="24"/>
                 <w:rtl w:val="0"/>
               </w:rPr>
-              <w:t xml:space="preserve">Toda la información de los usuarios debe ser cifrada utilizando protocolos seguros (HTTPS).</w:t>
+              <w:t xml:space="preserve">Toda la información de los usuarios debe ser cifrada utilizando protocolos seguros.</w:t>
             </w:r>
           </w:p>
         </w:tc>
@@ -4760,7 +4760,6 @@
               <w:spacing w:after="0" w:line="240" w:lineRule="auto"/>
               <w:jc w:val="center"/>
               <w:rPr>
-                <w:rFonts w:ascii="Calibri" w:cs="Calibri" w:eastAsia="Calibri" w:hAnsi="Calibri"/>
                 <w:sz w:val="24"/>
                 <w:szCs w:val="24"/>
               </w:rPr>
@@ -4773,23 +4772,7 @@
               </w:rPr>
               <w:t xml:space="preserve">003</w:t>
             </w:r>
-            <w:r>
-              <w:rPr>
-                <w:rtl w:val="0"/>
-              </w:rPr>
-            </w:r>
           </w:p>
-        </w:tc>
-        <w:tc>
-          <w:tcPr>
-            <w:shd w:fill="auto" w:val="clear"/>
-            <w:tcMar>
-              <w:top w:w="100.0" w:type="dxa"/>
-              <w:left w:w="100.0" w:type="dxa"/>
-              <w:bottom w:w="100.0" w:type="dxa"/>
-              <w:right w:w="100.0" w:type="dxa"/>
-            </w:tcMar>
-          </w:tcPr>
           <w:p>
             <w:pPr>
               <w:widowControl w:val="0"/>
@@ -4801,114 +4784,12 @@
                 <w:between w:space="0" w:sz="0" w:val="nil"/>
               </w:pBdr>
               <w:spacing w:after="0" w:line="240" w:lineRule="auto"/>
-              <w:jc w:val="both"/>
-              <w:rPr>
-                <w:rFonts w:ascii="Calibri" w:cs="Calibri" w:eastAsia="Calibri" w:hAnsi="Calibri"/>
+              <w:jc w:val="left"/>
+              <w:rPr>
                 <w:sz w:val="24"/>
                 <w:szCs w:val="24"/>
               </w:rPr>
             </w:pPr>
-            <w:r>
-              <w:rPr>
-                <w:sz w:val="24"/>
-                <w:szCs w:val="24"/>
-                <w:rtl w:val="0"/>
-              </w:rPr>
-              <w:t xml:space="preserve">El sistema debe ser accesible desde los principales navegadores web y dispositivos móviles.</w:t>
-            </w:r>
-            <w:r>
-              <w:rPr>
-                <w:rtl w:val="0"/>
-              </w:rPr>
-            </w:r>
-          </w:p>
-        </w:tc>
-        <w:tc>
-          <w:tcPr>
-            <w:shd w:fill="auto" w:val="clear"/>
-            <w:tcMar>
-              <w:top w:w="100.0" w:type="dxa"/>
-              <w:left w:w="100.0" w:type="dxa"/>
-              <w:bottom w:w="100.0" w:type="dxa"/>
-              <w:right w:w="100.0" w:type="dxa"/>
-            </w:tcMar>
-          </w:tcPr>
-          <w:p>
-            <w:pPr>
-              <w:widowControl w:val="0"/>
-              <w:pBdr>
-                <w:top w:space="0" w:sz="0" w:val="nil"/>
-                <w:left w:space="0" w:sz="0" w:val="nil"/>
-                <w:bottom w:space="0" w:sz="0" w:val="nil"/>
-                <w:right w:space="0" w:sz="0" w:val="nil"/>
-                <w:between w:space="0" w:sz="0" w:val="nil"/>
-              </w:pBdr>
-              <w:spacing w:after="0" w:line="240" w:lineRule="auto"/>
-              <w:jc w:val="center"/>
-              <w:rPr>
-                <w:rFonts w:ascii="Calibri" w:cs="Calibri" w:eastAsia="Calibri" w:hAnsi="Calibri"/>
-                <w:sz w:val="24"/>
-                <w:szCs w:val="24"/>
-              </w:rPr>
-            </w:pPr>
-            <w:r>
-              <w:rPr>
-                <w:sz w:val="24"/>
-                <w:szCs w:val="24"/>
-                <w:rtl w:val="0"/>
-              </w:rPr>
-              <w:t xml:space="preserve">Compatibilidad</w:t>
-            </w:r>
-            <w:r>
-              <w:rPr>
-                <w:rtl w:val="0"/>
-              </w:rPr>
-            </w:r>
-          </w:p>
-        </w:tc>
-      </w:tr>
-      <w:tr>
-        <w:trPr>
-          <w:cantSplit w:val="0"/>
-          <w:trHeight w:val="780" w:hRule="atLeast"/>
-          <w:tblHeader w:val="0"/>
-        </w:trPr>
-        <w:tc>
-          <w:tcPr>
-            <w:shd w:fill="auto" w:val="clear"/>
-            <w:tcMar>
-              <w:top w:w="100.0" w:type="dxa"/>
-              <w:left w:w="100.0" w:type="dxa"/>
-              <w:bottom w:w="100.0" w:type="dxa"/>
-              <w:right w:w="100.0" w:type="dxa"/>
-            </w:tcMar>
-          </w:tcPr>
-          <w:p>
-            <w:pPr>
-              <w:widowControl w:val="0"/>
-              <w:pBdr>
-                <w:top w:space="0" w:sz="0" w:val="nil"/>
-                <w:left w:space="0" w:sz="0" w:val="nil"/>
-                <w:bottom w:space="0" w:sz="0" w:val="nil"/>
-                <w:right w:space="0" w:sz="0" w:val="nil"/>
-                <w:between w:space="0" w:sz="0" w:val="nil"/>
-              </w:pBdr>
-              <w:spacing w:after="0" w:line="240" w:lineRule="auto"/>
-              <w:jc w:val="center"/>
-              <w:rPr>
-                <w:rFonts w:ascii="Calibri" w:cs="Calibri" w:eastAsia="Calibri" w:hAnsi="Calibri"/>
-                <w:sz w:val="24"/>
-                <w:szCs w:val="24"/>
-              </w:rPr>
-            </w:pPr>
-            <w:r>
-              <w:rPr>
-                <w:sz w:val="24"/>
-                <w:szCs w:val="24"/>
-                <w:rtl w:val="0"/>
-              </w:rPr>
-              <w:t xml:space="preserve">004</w:t>
-            </w:r>
             <w:r>
               <w:rPr>
                 <w:rtl w:val="0"/>

</xml_diff>